<commit_message>
changes in req file
</commit_message>
<xml_diff>
--- a/Documents/SmartSortingReport.docx
+++ b/Documents/SmartSortingReport.docx
@@ -3638,12 +3638,12 @@
         <w:t>📁</w:t>
       </w:r>
       <w:r>
-        <w:t xml:space="preserve"> Project Files/                         # Main application files</w:t>
-      </w:r>
-    </w:p>
-    <w:p>
-      <w:r>
-        <w:t>│   ├── app1.py                               # Your main Streamlit app</w:t>
+        <w:t xml:space="preserve"> Project Files/                         </w:t>
+      </w:r>
+    </w:p>
+    <w:p>
+      <w:r>
+        <w:t xml:space="preserve">│   ├── app1.py                               </w:t>
       </w:r>
     </w:p>
     <w:p>
@@ -3653,12 +3653,12 @@
     </w:p>
     <w:p>
       <w:r>
-        <w:t>│   ├── requirements.txt                      # Python dependencies for deployment</w:t>
-      </w:r>
-    </w:p>
-    <w:p>
-      <w:r>
-        <w:t>│   └── Dockerfile                            # (Optional) For Docker-based deployment</w:t>
+        <w:t xml:space="preserve">│   ├── requirements.txt                  </w:t>
+      </w:r>
+    </w:p>
+    <w:p>
+      <w:r>
+        <w:t xml:space="preserve">│   └── Dockerfile                            </w:t>
       </w:r>
     </w:p>
     <w:p>
@@ -3765,7 +3765,7 @@
     </w:p>
     <w:p>
       <w:r>
-        <w:t>│   └── Smart_Sorting_Demo.mp4                # (Optional) Recorded demo</w:t>
+        <w:t>│   └── Smart_Sorting_Demo.mp4                # Recorded demo</w:t>
       </w:r>
     </w:p>
     <w:p>
@@ -3904,10 +3904,7 @@
         <w:ind w:firstLine="23"/>
       </w:pPr>
       <w:r>
-        <w:t xml:space="preserve"> </w:t>
-      </w:r>
-      <w:r>
-        <w:t>streamlit run app.py</w:t>
+        <w:t xml:space="preserve"> streamlit run app.py</w:t>
       </w:r>
     </w:p>
     <w:p>
@@ -4024,10 +4021,7 @@
         <w:jc w:val="left"/>
       </w:pPr>
       <w:r>
-        <w:t>A</w:t>
-      </w:r>
-      <w:r>
-        <w:t>PI</w:t>
+        <w:t>API</w:t>
       </w:r>
       <w:r>
         <w:rPr>
@@ -5569,7 +5563,7 @@
           <w:sz w:val="20"/>
         </w:rPr>
         <w:drawing>
-          <wp:anchor distT="0" distB="0" distL="0" distR="0" simplePos="0" relativeHeight="487587840" behindDoc="1" locked="0" layoutInCell="1" allowOverlap="1" wp14:anchorId="779BCF7F" wp14:editId="5BD72849">
+          <wp:anchor distT="0" distB="0" distL="0" distR="0" simplePos="0" relativeHeight="487587840" behindDoc="1" locked="0" layoutInCell="1" allowOverlap="1" wp14:anchorId="779BCF7F" wp14:editId="45B7A244">
             <wp:simplePos x="0" y="0"/>
             <wp:positionH relativeFrom="page">
               <wp:posOffset>2028460</wp:posOffset>
@@ -5835,7 +5829,7 @@
           <w:sz w:val="12"/>
         </w:rPr>
         <w:drawing>
-          <wp:anchor distT="0" distB="0" distL="0" distR="0" simplePos="0" relativeHeight="487588352" behindDoc="1" locked="0" layoutInCell="1" allowOverlap="1" wp14:anchorId="16A5867E" wp14:editId="020A2557">
+          <wp:anchor distT="0" distB="0" distL="0" distR="0" simplePos="0" relativeHeight="487588352" behindDoc="1" locked="0" layoutInCell="1" allowOverlap="1" wp14:anchorId="16A5867E" wp14:editId="11BAC8D7">
             <wp:simplePos x="0" y="0"/>
             <wp:positionH relativeFrom="page">
               <wp:posOffset>1603717</wp:posOffset>
@@ -6196,14 +6190,58 @@
         <w:pStyle w:val="BodyText"/>
         <w:rPr>
           <w:b/>
-          <w:sz w:val="28"/>
-        </w:rPr>
-      </w:pPr>
+          <w:sz w:val="30"/>
+          <w:szCs w:val="30"/>
+        </w:rPr>
+      </w:pPr>
+      <w:r>
+        <w:rPr>
+          <w:b/>
+          <w:sz w:val="30"/>
+          <w:szCs w:val="30"/>
+        </w:rPr>
+        <w:t>12.Demo Video</w:t>
+      </w:r>
     </w:p>
     <w:p>
       <w:pPr>
         <w:pStyle w:val="BodyText"/>
-        <w:spacing w:before="21"/>
+        <w:rPr>
+          <w:b/>
+          <w:sz w:val="32"/>
+          <w:szCs w:val="32"/>
+        </w:rPr>
+      </w:pPr>
+      <w:r>
+        <w:rPr>
+          <w:b/>
+          <w:sz w:val="32"/>
+          <w:szCs w:val="32"/>
+        </w:rPr>
+        <w:t xml:space="preserve"> </w:t>
+      </w:r>
+    </w:p>
+    <w:p>
+      <w:pPr>
+        <w:pStyle w:val="BodyText"/>
+        <w:rPr>
+          <w:bCs/>
+          <w:sz w:val="32"/>
+          <w:szCs w:val="32"/>
+        </w:rPr>
+      </w:pPr>
+      <w:r>
+        <w:rPr>
+          <w:bCs/>
+          <w:sz w:val="32"/>
+          <w:szCs w:val="32"/>
+        </w:rPr>
+        <w:t>https://drive.google.com/file/d/1eHd4ClEfwaowreIdgKxdO-OlmMUFizPS/view?usp=drivesdk</w:t>
+      </w:r>
+    </w:p>
+    <w:p>
+      <w:pPr>
+        <w:pStyle w:val="BodyText"/>
         <w:rPr>
           <w:b/>
           <w:sz w:val="28"/>
@@ -6212,29 +6250,49 @@
     </w:p>
     <w:p>
       <w:pPr>
-        <w:pStyle w:val="Heading1"/>
-        <w:numPr>
-          <w:ilvl w:val="0"/>
-          <w:numId w:val="8"/>
-        </w:numPr>
-        <w:tabs>
-          <w:tab w:val="left" w:pos="471"/>
-        </w:tabs>
-        <w:ind w:left="471" w:hanging="448"/>
-        <w:jc w:val="left"/>
-      </w:pPr>
-      <w:r>
+        <w:pStyle w:val="BodyText"/>
+        <w:rPr>
+          <w:b/>
+          <w:bCs/>
+          <w:sz w:val="30"/>
+          <w:szCs w:val="30"/>
+        </w:rPr>
+      </w:pPr>
+      <w:r>
+        <w:rPr>
+          <w:b/>
+          <w:bCs/>
+          <w:sz w:val="30"/>
+          <w:szCs w:val="30"/>
+        </w:rPr>
+        <w:t>13.</w:t>
+      </w:r>
+      <w:r>
+        <w:rPr>
+          <w:b/>
+          <w:bCs/>
+          <w:sz w:val="30"/>
+          <w:szCs w:val="30"/>
+        </w:rPr>
         <w:t>Known</w:t>
       </w:r>
       <w:r>
         <w:rPr>
+          <w:b/>
+          <w:bCs/>
           <w:spacing w:val="-3"/>
-        </w:rPr>
-        <w:t xml:space="preserve"> </w:t>
-      </w:r>
-      <w:r>
-        <w:rPr>
-          <w:spacing w:val="-2"/>
+          <w:sz w:val="30"/>
+          <w:szCs w:val="30"/>
+        </w:rPr>
+        <w:t xml:space="preserve"> </w:t>
+      </w:r>
+      <w:r>
+        <w:rPr>
+          <w:b/>
+          <w:bCs/>
+          <w:spacing w:val="-2"/>
+          <w:sz w:val="30"/>
+          <w:szCs w:val="30"/>
         </w:rPr>
         <w:t>Issues</w:t>
       </w:r>
@@ -6554,16 +6612,14 @@
     <w:p>
       <w:pPr>
         <w:pStyle w:val="Heading1"/>
-        <w:numPr>
-          <w:ilvl w:val="0"/>
-          <w:numId w:val="8"/>
-        </w:numPr>
         <w:tabs>
           <w:tab w:val="left" w:pos="531"/>
         </w:tabs>
-        <w:ind w:left="531" w:hanging="448"/>
-        <w:jc w:val="left"/>
-      </w:pPr>
+        <w:ind w:left="9" w:firstLine="0"/>
+      </w:pPr>
+      <w:r>
+        <w:t>14.</w:t>
+      </w:r>
       <w:r>
         <w:t>Future</w:t>
       </w:r>
@@ -7107,12 +7163,7 @@
     </w:p>
     <w:p>
       <w:pPr>
-        <w:pStyle w:val="ListParagraph"/>
-        <w:numPr>
-          <w:ilvl w:val="0"/>
-          <w:numId w:val="8"/>
-        </w:numPr>
-        <w:jc w:val="left"/>
+        <w:ind w:left="9"/>
         <w:rPr>
           <w:b/>
           <w:bCs/>
@@ -7127,7 +7178,7 @@
           <w:sz w:val="30"/>
           <w:szCs w:val="30"/>
         </w:rPr>
-        <w:t xml:space="preserve"> </w:t>
+        <w:t>15.</w:t>
       </w:r>
       <w:r>
         <w:rPr>
@@ -7136,7 +7187,7 @@
           <w:sz w:val="30"/>
           <w:szCs w:val="30"/>
         </w:rPr>
-        <w:t>Deployment</w:t>
+        <w:t xml:space="preserve"> Deployment</w:t>
       </w:r>
     </w:p>
     <w:p>
@@ -8861,6 +8912,7 @@
   <w:style w:type="character" w:default="1" w:styleId="DefaultParagraphFont">
     <w:name w:val="Default Paragraph Font"/>
     <w:uiPriority w:val="1"/>
+    <w:semiHidden/>
     <w:unhideWhenUsed/>
   </w:style>
   <w:style w:type="table" w:default="1" w:styleId="TableNormal">

</xml_diff>